<commit_message>
script 3 to swmp analyze module
</commit_message>
<xml_diff>
--- a/preworkshop_toolkit/all/SWMPtimeseriesworkshopagenda2014.docx
+++ b/preworkshop_toolkit/all/SWMPtimeseriesworkshopagenda2014.docx
@@ -171,33 +171,16 @@
         <w:t>last-minute</w:t>
       </w:r>
       <w:r>
-        <w:t xml:space="preserve"> software and connectivity issues.  Attendees ar</w:t>
-      </w:r>
-      <w:r>
-        <w:t xml:space="preserve">e expected to have reviewed pre-workshop materials and have installed necessary software on their personal laptops.  </w:t>
+        <w:t xml:space="preserve"> software and connectivity issues.  Attendees are expected to have reviewed pre-workshop materials and have installed necessary software on their personal laptops.  </w:t>
       </w:r>
       <w:r>
         <w:rPr>
           <w:highlight w:val="white"/>
         </w:rPr>
-        <w:t>A step-by-step R installation guide and introductory lesson plan will be made available on the web for participants to apply before the wor</w:t>
-      </w:r>
-      <w:r>
-        <w:rPr>
-          <w:highlight w:val="white"/>
-        </w:rPr>
-        <w:t>kshop</w:t>
-      </w:r>
-      <w:r>
-        <w:t xml:space="preserve">.  This will </w:t>
-      </w:r>
-      <w:proofErr w:type="gramStart"/>
-      <w:r>
-        <w:t>provide</w:t>
-      </w:r>
-      <w:proofErr w:type="gramEnd"/>
-      <w:r>
-        <w:t xml:space="preserve"> the </w:t>
+        <w:t>A step-by-step R installation guide and introductory lesson plan will be made available on the web for participants to apply before the workshop</w:t>
+      </w:r>
+      <w:r>
+        <w:t xml:space="preserve">.  This will provide the </w:t>
       </w:r>
       <w:r>
         <w:rPr>
@@ -254,10 +237,7 @@
         <w:ind w:left="0" w:firstLine="0"/>
       </w:pPr>
       <w:r>
-        <w:t>Objective: Participants have an understanding of the following related to time series analys</w:t>
-      </w:r>
-      <w:r>
-        <w:t>es:</w:t>
+        <w:t>Objective: Participants have an understanding of the following related to time series analyses:</w:t>
       </w:r>
     </w:p>
     <w:p>
@@ -388,10 +368,7 @@
         <w:contextualSpacing/>
       </w:pPr>
       <w:r>
-        <w:t>M</w:t>
-      </w:r>
-      <w:r>
-        <w:t>ultiple-site examples (looking within a single estuary)</w:t>
+        <w:t>Multiple-site examples (looking within a single estuary)</w:t>
       </w:r>
     </w:p>
     <w:p>
@@ -485,10 +462,7 @@
         <w:ind w:left="0" w:firstLine="0"/>
       </w:pPr>
       <w:r>
-        <w:t>Objective: Participants have an understanding of t</w:t>
-      </w:r>
-      <w:r>
-        <w:t xml:space="preserve">he following: </w:t>
+        <w:t xml:space="preserve">Objective: Participants have an understanding of the following: </w:t>
       </w:r>
     </w:p>
     <w:p>
@@ -631,31 +605,42 @@
           <w:b/>
           <w:sz w:val="28"/>
         </w:rPr>
-        <w:t>10:45am  Intro</w:t>
-      </w:r>
-      <w:proofErr w:type="gramEnd"/>
+        <w:t xml:space="preserve">10:45am  </w:t>
+      </w:r>
       <w:r>
         <w:rPr>
           <w:b/>
           <w:sz w:val="28"/>
         </w:rPr>
-        <w:t xml:space="preserve"> to Exploratory Data Analysis (1h 15min) - Marcus Beck</w:t>
-      </w:r>
-    </w:p>
-    <w:p>
-      <w:pPr>
-        <w:ind w:left="0" w:firstLine="0"/>
-      </w:pPr>
-    </w:p>
-    <w:p>
-      <w:pPr>
-        <w:ind w:left="0" w:firstLine="0"/>
-      </w:pPr>
-      <w:r>
-        <w:t>Objective: Participants have an under</w:t>
-      </w:r>
-      <w:r>
-        <w:t>standing of the following:</w:t>
+        <w:t>Data</w:t>
+      </w:r>
+      <w:proofErr w:type="gramEnd"/>
+      <w:r>
+        <w:rPr>
+          <w:b/>
+          <w:sz w:val="28"/>
+        </w:rPr>
+        <w:t xml:space="preserve"> Processing</w:t>
+      </w:r>
+      <w:r>
+        <w:rPr>
+          <w:b/>
+          <w:sz w:val="28"/>
+        </w:rPr>
+        <w:t xml:space="preserve"> (1h 15min) - Marcus Beck</w:t>
+      </w:r>
+    </w:p>
+    <w:p>
+      <w:pPr>
+        <w:ind w:left="0" w:firstLine="0"/>
+      </w:pPr>
+    </w:p>
+    <w:p>
+      <w:pPr>
+        <w:ind w:left="0" w:firstLine="0"/>
+      </w:pPr>
+      <w:r>
+        <w:t>Objective: Participants have an understanding of the following:</w:t>
       </w:r>
     </w:p>
     <w:p>
@@ -888,22 +873,29 @@
       <w:pPr>
         <w:ind w:left="0" w:firstLine="0"/>
       </w:pPr>
-      <w:proofErr w:type="gramStart"/>
       <w:r>
         <w:rPr>
           <w:b/>
           <w:sz w:val="28"/>
         </w:rPr>
         <w:lastRenderedPageBreak/>
-        <w:t>01:00pm  Exploratory</w:t>
-      </w:r>
-      <w:proofErr w:type="gramEnd"/>
+        <w:t>01:00pm  Ex</w:t>
+      </w:r>
       <w:r>
         <w:rPr>
           <w:b/>
           <w:sz w:val="28"/>
         </w:rPr>
-        <w:t xml:space="preserve"> Data Analysis - Continued (1 </w:t>
+        <w:t>ploratory Data Analysis</w:t>
+      </w:r>
+      <w:bookmarkStart w:id="3" w:name="_GoBack"/>
+      <w:bookmarkEnd w:id="3"/>
+      <w:r>
+        <w:rPr>
+          <w:b/>
+          <w:sz w:val="28"/>
+        </w:rPr>
+        <w:t xml:space="preserve"> (1 </w:t>
       </w:r>
       <w:proofErr w:type="spellStart"/>
       <w:r>
@@ -1034,16 +1026,7 @@
           <w:rFonts w:eastAsia="Times New Roman"/>
           <w:szCs w:val="24"/>
         </w:rPr>
-        <w:t>Analysis 2 - sm</w:t>
-      </w:r>
-      <w:bookmarkStart w:id="3" w:name="_GoBack"/>
-      <w:bookmarkEnd w:id="3"/>
-      <w:r>
-        <w:rPr>
-          <w:rFonts w:eastAsia="Times New Roman"/>
-          <w:szCs w:val="24"/>
-        </w:rPr>
-        <w:t xml:space="preserve">oothing and aggregation </w:t>
+        <w:t xml:space="preserve">Analysis 2 - smoothing and aggregation </w:t>
       </w:r>
     </w:p>
     <w:p>
@@ -1320,10 +1303,7 @@
         <w:ind w:hanging="358"/>
       </w:pPr>
       <w:r>
-        <w:t>What are commonalities among methods and strengths a</w:t>
-      </w:r>
-      <w:r>
-        <w:t>nd weaknesses of each?</w:t>
+        <w:t>What are commonalities among methods and strengths and weaknesses of each?</w:t>
       </w:r>
     </w:p>
     <w:p>
@@ -1360,10 +1340,7 @@
         <w:ind w:left="0" w:firstLine="0"/>
       </w:pPr>
       <w:r>
-        <w:t>Materials: SWMP cookbook, help resourc</w:t>
-      </w:r>
-      <w:r>
-        <w:t>es</w:t>
+        <w:t>Materials: SWMP cookbook, help resources</w:t>
       </w:r>
     </w:p>
     <w:p>

</xml_diff>